<commit_message>
End of day: -3964
</commit_message>
<xml_diff>
--- a/docs/_main.docx
+++ b/docs/_main.docx
@@ -916,7 +916,7 @@
         <w:pStyle w:val="FirstParagraph"/>
       </w:pPr>
       <w:r>
-        <w:t xml:space="preserve">Word count: 17984</w:t>
+        <w:t xml:space="preserve">Word count: 18009</w:t>
       </w:r>
     </w:p>
     <w:p>
@@ -924,7 +924,7 @@
         <w:pStyle w:val="BodyText"/>
       </w:pPr>
       <w:r>
-        <w:t xml:space="preserve">Days: 168</w:t>
+        <w:t xml:space="preserve">Days: 169</w:t>
       </w:r>
     </w:p>
     <w:p>
@@ -932,7 +932,7 @@
         <w:pStyle w:val="BodyText"/>
       </w:pPr>
       <w:r>
-        <w:t xml:space="preserve">Words behind: -3892</w:t>
+        <w:t xml:space="preserve">Words behind: -3964</w:t>
       </w:r>
     </w:p>
     <w:p>
@@ -940,7 +940,7 @@
         <w:pStyle w:val="BodyText"/>
       </w:pPr>
       <w:r>
-        <w:t xml:space="preserve">Words today: 142</w:t>
+        <w:t xml:space="preserve">Words today: 25</w:t>
       </w:r>
     </w:p>
     <w:p>
@@ -14474,7 +14474,7 @@
         <w:t xml:space="preserve">6</w:t>
       </w:r>
       <w:r>
-        <w:t xml:space="preserve">), with a total follow-up of 11,091,437</w:t>
+        <w:t xml:space="preserve">), with a total follow-up of 10,992,847</w:t>
       </w:r>
       <w:r>
         <w:t xml:space="preserve"> </w:t>
@@ -17010,6 +17010,482 @@
         <w:t xml:space="preserve"> </w:t>
       </w:r>
     </w:p>
+    <w:p>
+      <w:pPr>
+        <w:pStyle w:val="TableCaption"/>
+      </w:pPr>
+      <w:r>
+        <w:t xml:space="preserve">Table 7: Participants who stopped, switched or added treatements by initial treatment type</w:t>
+      </w:r>
+    </w:p>
+    <w:tbl>
+      <w:tblPr>
+        <w:tblStyle w:val="Table"/>
+        <w:tblW w:type="pct" w:w="4999.999999999999"/>
+        <w:tblLook w:firstRow="1" w:lastRow="0" w:firstColumn="0" w:lastColumn="0" w:noHBand="0" w:noVBand="0" w:val="0020"/>
+        <w:tblCaption w:val="Table 7: Participants who stopped, switched or added treatements by initial treatment type"/>
+      </w:tblPr>
+      <w:tblGrid>
+        <w:gridCol w:w="151"/>
+        <w:gridCol w:w="454"/>
+        <w:gridCol w:w="706"/>
+        <w:gridCol w:w="756"/>
+        <w:gridCol w:w="1160"/>
+        <w:gridCol w:w="605"/>
+        <w:gridCol w:w="1008"/>
+        <w:gridCol w:w="655"/>
+        <w:gridCol w:w="1109"/>
+        <w:gridCol w:w="1311"/>
+      </w:tblGrid>
+      <w:tr>
+        <w:tc>
+          <w:p/>
+        </w:tc>
+        <w:tc>
+          <w:p/>
+        </w:tc>
+        <w:tc>
+          <w:p>
+            <w:pPr>
+              <w:pStyle w:val="Compact"/>
+              <w:jc w:val="left"/>
+            </w:pPr>
+            <w:r>
+              <w:t xml:space="preserve">Whole Sample</w:t>
+            </w:r>
+          </w:p>
+        </w:tc>
+        <w:tc>
+          <w:p>
+            <w:pPr>
+              <w:pStyle w:val="Compact"/>
+              <w:jc w:val="left"/>
+            </w:pPr>
+            <w:r>
+              <w:t xml:space="preserve">Statins</w:t>
+            </w:r>
+          </w:p>
+        </w:tc>
+        <w:tc>
+          <w:p>
+            <w:pPr>
+              <w:pStyle w:val="Compact"/>
+              <w:jc w:val="left"/>
+            </w:pPr>
+            <w:r>
+              <w:t xml:space="preserve">Bile acid sequestrants</w:t>
+            </w:r>
+          </w:p>
+        </w:tc>
+        <w:tc>
+          <w:p>
+            <w:pPr>
+              <w:pStyle w:val="Compact"/>
+              <w:jc w:val="left"/>
+            </w:pPr>
+            <w:r>
+              <w:t xml:space="preserve">Ezetimibe</w:t>
+            </w:r>
+          </w:p>
+        </w:tc>
+        <w:tc>
+          <w:p>
+            <w:pPr>
+              <w:pStyle w:val="Compact"/>
+              <w:jc w:val="left"/>
+            </w:pPr>
+            <w:r>
+              <w:t xml:space="preserve">Ezetimibe &amp; Statins</w:t>
+            </w:r>
+          </w:p>
+        </w:tc>
+        <w:tc>
+          <w:p>
+            <w:pPr>
+              <w:pStyle w:val="Compact"/>
+              <w:jc w:val="left"/>
+            </w:pPr>
+            <w:r>
+              <w:t xml:space="preserve">Fibrates</w:t>
+            </w:r>
+          </w:p>
+        </w:tc>
+        <w:tc>
+          <w:p>
+            <w:pPr>
+              <w:pStyle w:val="Compact"/>
+              <w:jc w:val="left"/>
+            </w:pPr>
+            <w:r>
+              <w:t xml:space="preserve">Nicotinic acid groups</w:t>
+            </w:r>
+          </w:p>
+        </w:tc>
+        <w:tc>
+          <w:p>
+            <w:pPr>
+              <w:pStyle w:val="Compact"/>
+              <w:jc w:val="left"/>
+            </w:pPr>
+            <w:r>
+              <w:t xml:space="preserve">Omega-3 Fatty Acid Groups</w:t>
+            </w:r>
+          </w:p>
+        </w:tc>
+      </w:tr>
+      <w:tr>
+        <w:tc>
+          <w:p>
+            <w:pPr>
+              <w:pStyle w:val="Compact"/>
+              <w:jc w:val="left"/>
+            </w:pPr>
+            <w:r>
+              <w:t xml:space="preserve">20</w:t>
+            </w:r>
+          </w:p>
+        </w:tc>
+        <w:tc>
+          <w:p>
+            <w:pPr>
+              <w:pStyle w:val="Compact"/>
+              <w:jc w:val="left"/>
+            </w:pPr>
+            <w:r>
+              <w:t xml:space="preserve">Stopped</w:t>
+            </w:r>
+          </w:p>
+        </w:tc>
+        <w:tc>
+          <w:p>
+            <w:pPr>
+              <w:pStyle w:val="Compact"/>
+              <w:jc w:val="left"/>
+            </w:pPr>
+            <w:r>
+              <w:t xml:space="preserve">6.7% (115013)</w:t>
+            </w:r>
+          </w:p>
+        </w:tc>
+        <w:tc>
+          <w:p>
+            <w:pPr>
+              <w:pStyle w:val="Compact"/>
+              <w:jc w:val="left"/>
+            </w:pPr>
+            <w:r>
+              <w:t xml:space="preserve">19.1% (110948)</w:t>
+            </w:r>
+          </w:p>
+        </w:tc>
+        <w:tc>
+          <w:p>
+            <w:pPr>
+              <w:pStyle w:val="Compact"/>
+              <w:jc w:val="left"/>
+            </w:pPr>
+            <w:r>
+              <w:t xml:space="preserve">56.1% (3003)</w:t>
+            </w:r>
+          </w:p>
+        </w:tc>
+        <w:tc>
+          <w:p>
+            <w:pPr>
+              <w:pStyle w:val="Compact"/>
+              <w:jc w:val="left"/>
+            </w:pPr>
+            <w:r>
+              <w:t xml:space="preserve">19.5% (147)</w:t>
+            </w:r>
+          </w:p>
+        </w:tc>
+        <w:tc>
+          <w:p>
+            <w:pPr>
+              <w:pStyle w:val="Compact"/>
+              <w:jc w:val="left"/>
+            </w:pPr>
+            <w:r>
+              <w:t xml:space="preserve">12.7% (16)</w:t>
+            </w:r>
+          </w:p>
+        </w:tc>
+        <w:tc>
+          <w:p>
+            <w:pPr>
+              <w:pStyle w:val="Compact"/>
+              <w:jc w:val="left"/>
+            </w:pPr>
+            <w:r>
+              <w:t xml:space="preserve">12.3% (474)</w:t>
+            </w:r>
+          </w:p>
+        </w:tc>
+        <w:tc>
+          <w:p>
+            <w:pPr>
+              <w:pStyle w:val="Compact"/>
+              <w:jc w:val="left"/>
+            </w:pPr>
+            <w:r>
+              <w:t xml:space="preserve">44.5% (73)</w:t>
+            </w:r>
+          </w:p>
+        </w:tc>
+        <w:tc>
+          <w:p>
+            <w:pPr>
+              <w:pStyle w:val="Compact"/>
+              <w:jc w:val="left"/>
+            </w:pPr>
+            <w:r>
+              <w:t xml:space="preserve">35.7% (352)</w:t>
+            </w:r>
+          </w:p>
+        </w:tc>
+      </w:tr>
+      <w:tr>
+        <w:tc>
+          <w:p>
+            <w:pPr>
+              <w:pStyle w:val="Compact"/>
+              <w:jc w:val="left"/>
+            </w:pPr>
+            <w:r>
+              <w:t xml:space="preserve">21</w:t>
+            </w:r>
+          </w:p>
+        </w:tc>
+        <w:tc>
+          <w:p>
+            <w:pPr>
+              <w:pStyle w:val="Compact"/>
+              <w:jc w:val="left"/>
+            </w:pPr>
+            <w:r>
+              <w:t xml:space="preserve">Added</w:t>
+            </w:r>
+          </w:p>
+        </w:tc>
+        <w:tc>
+          <w:p>
+            <w:pPr>
+              <w:pStyle w:val="Compact"/>
+              <w:jc w:val="left"/>
+            </w:pPr>
+            <w:r>
+              <w:t xml:space="preserve">1.6% (27274)</w:t>
+            </w:r>
+          </w:p>
+        </w:tc>
+        <w:tc>
+          <w:p>
+            <w:pPr>
+              <w:pStyle w:val="Compact"/>
+              <w:jc w:val="left"/>
+            </w:pPr>
+            <w:r>
+              <w:t xml:space="preserve">4.4% (25835)</w:t>
+            </w:r>
+          </w:p>
+        </w:tc>
+        <w:tc>
+          <w:p>
+            <w:pPr>
+              <w:pStyle w:val="Compact"/>
+              <w:jc w:val="left"/>
+            </w:pPr>
+            <w:r>
+              <w:t xml:space="preserve">3.5% (189)</w:t>
+            </w:r>
+          </w:p>
+        </w:tc>
+        <w:tc>
+          <w:p>
+            <w:pPr>
+              <w:pStyle w:val="Compact"/>
+              <w:jc w:val="left"/>
+            </w:pPr>
+            <w:r>
+              <w:t xml:space="preserve">19.0% (143)</w:t>
+            </w:r>
+          </w:p>
+        </w:tc>
+        <w:tc>
+          <w:p>
+            <w:pPr>
+              <w:pStyle w:val="Compact"/>
+              <w:jc w:val="left"/>
+            </w:pPr>
+            <w:r>
+              <w:t xml:space="preserve">3.2% (4)</w:t>
+            </w:r>
+          </w:p>
+        </w:tc>
+        <w:tc>
+          <w:p>
+            <w:pPr>
+              <w:pStyle w:val="Compact"/>
+              <w:jc w:val="left"/>
+            </w:pPr>
+            <w:r>
+              <w:t xml:space="preserve">21.7% (836)</w:t>
+            </w:r>
+          </w:p>
+        </w:tc>
+        <w:tc>
+          <w:p>
+            <w:pPr>
+              <w:pStyle w:val="Compact"/>
+              <w:jc w:val="left"/>
+            </w:pPr>
+            <w:r>
+              <w:t xml:space="preserve">3.7% (6)</w:t>
+            </w:r>
+          </w:p>
+        </w:tc>
+        <w:tc>
+          <w:p>
+            <w:pPr>
+              <w:pStyle w:val="Compact"/>
+              <w:jc w:val="left"/>
+            </w:pPr>
+            <w:r>
+              <w:t xml:space="preserve">26.4% (261)</w:t>
+            </w:r>
+          </w:p>
+        </w:tc>
+      </w:tr>
+      <w:tr>
+        <w:tc>
+          <w:p>
+            <w:pPr>
+              <w:pStyle w:val="Compact"/>
+              <w:jc w:val="left"/>
+            </w:pPr>
+            <w:r>
+              <w:t xml:space="preserve">22</w:t>
+            </w:r>
+          </w:p>
+        </w:tc>
+        <w:tc>
+          <w:p>
+            <w:pPr>
+              <w:pStyle w:val="Compact"/>
+              <w:jc w:val="left"/>
+            </w:pPr>
+            <w:r>
+              <w:t xml:space="preserve">Switched</w:t>
+            </w:r>
+          </w:p>
+        </w:tc>
+        <w:tc>
+          <w:p>
+            <w:pPr>
+              <w:pStyle w:val="Compact"/>
+              <w:jc w:val="left"/>
+            </w:pPr>
+            <w:r>
+              <w:t xml:space="preserve">0.9% (14841)</w:t>
+            </w:r>
+          </w:p>
+        </w:tc>
+        <w:tc>
+          <w:p>
+            <w:pPr>
+              <w:pStyle w:val="Compact"/>
+              <w:jc w:val="left"/>
+            </w:pPr>
+            <w:r>
+              <w:t xml:space="preserve">2.1% (11929)</w:t>
+            </w:r>
+          </w:p>
+        </w:tc>
+        <w:tc>
+          <w:p>
+            <w:pPr>
+              <w:pStyle w:val="Compact"/>
+              <w:jc w:val="left"/>
+            </w:pPr>
+            <w:r>
+              <w:t xml:space="preserve">11.3% (603)</w:t>
+            </w:r>
+          </w:p>
+        </w:tc>
+        <w:tc>
+          <w:p>
+            <w:pPr>
+              <w:pStyle w:val="Compact"/>
+              <w:jc w:val="left"/>
+            </w:pPr>
+            <w:r>
+              <w:t xml:space="preserve">34.8% (262)</w:t>
+            </w:r>
+          </w:p>
+        </w:tc>
+        <w:tc>
+          <w:p>
+            <w:pPr>
+              <w:pStyle w:val="Compact"/>
+              <w:jc w:val="left"/>
+            </w:pPr>
+            <w:r>
+              <w:t xml:space="preserve">65.1% (82)</w:t>
+            </w:r>
+          </w:p>
+        </w:tc>
+        <w:tc>
+          <w:p>
+            <w:pPr>
+              <w:pStyle w:val="Compact"/>
+              <w:jc w:val="left"/>
+            </w:pPr>
+            <w:r>
+              <w:t xml:space="preserve">44.1% (1698)</w:t>
+            </w:r>
+          </w:p>
+        </w:tc>
+        <w:tc>
+          <w:p>
+            <w:pPr>
+              <w:pStyle w:val="Compact"/>
+              <w:jc w:val="left"/>
+            </w:pPr>
+            <w:r>
+              <w:t xml:space="preserve">45.7% (75)</w:t>
+            </w:r>
+          </w:p>
+        </w:tc>
+        <w:tc>
+          <w:p>
+            <w:pPr>
+              <w:pStyle w:val="Compact"/>
+              <w:jc w:val="left"/>
+            </w:pPr>
+            <w:r>
+              <w:t xml:space="preserve">19.5% (192)</w:t>
+            </w:r>
+          </w:p>
+        </w:tc>
+      </w:tr>
+    </w:tbl>
+    <w:p>
+      <w:pPr>
+        <w:pStyle w:val="BodyText"/>
+      </w:pPr>
+      <w:r>
+        <w:t xml:space="preserve"> </w:t>
+      </w:r>
+    </w:p>
+    <w:p>
+      <w:pPr>
+        <w:pStyle w:val="BodyText"/>
+      </w:pPr>
+      <w:r>
+        <w:t xml:space="preserve"> </w:t>
+      </w:r>
+    </w:p>
     <w:bookmarkEnd w:id="143"/>
     <w:bookmarkStart w:id="144" w:name="missing-data-1"/>
     <w:p>
@@ -17979,7 +18455,7 @@
         <w:pStyle w:val="TableCaption"/>
       </w:pPr>
       <w:r>
-        <w:t xml:space="preserve">Table 7: Comparison of code lists used in this analysis and in Smeeth et al.</w:t>
+        <w:t xml:space="preserve">Table 8: Comparison of code lists used in this analysis and in Smeeth et al.</w:t>
       </w:r>
     </w:p>
     <w:tbl>
@@ -17987,7 +18463,7 @@
         <w:tblStyle w:val="Table"/>
         <w:tblW w:type="pct" w:w="0.0"/>
         <w:tblLook w:firstRow="1" w:lastRow="0" w:firstColumn="0" w:lastColumn="0" w:noHBand="0" w:noVBand="0" w:val="0020"/>
-        <w:tblCaption w:val="Table 7: Comparison of code lists used in this analysis and in Smeeth et al."/>
+        <w:tblCaption w:val="Table 8: Comparison of code lists used in this analysis and in Smeeth et al."/>
       </w:tblPr>
       <w:tblGrid/>
       <w:tr>
@@ -36638,7 +37114,7 @@
         <w:t xml:space="preserve"> </w:t>
       </w:r>
       <w:r>
-        <w:t xml:space="preserve">8</w:t>
+        <w:t xml:space="preserve">9</w:t>
       </w:r>
     </w:p>
     <w:p>
@@ -37049,7 +37525,7 @@
         <w:t xml:space="preserve"> </w:t>
       </w:r>
       <w:r>
-        <w:t xml:space="preserve">8</w:t>
+        <w:t xml:space="preserve">9</w:t>
       </w:r>
     </w:p>
     <w:p>
@@ -37065,7 +37541,7 @@
         <w:pStyle w:val="TableCaption"/>
       </w:pPr>
       <w:r>
-        <w:t xml:space="preserve">Table 8: Description of the arguments available in the two main</w:t>
+        <w:t xml:space="preserve">Table 9: Description of the arguments available in the two main</w:t>
       </w:r>
       <w:r>
         <w:t xml:space="preserve"> </w:t>
@@ -37106,7 +37582,7 @@
         <w:tblStyle w:val="Table"/>
         <w:tblW w:type="pct" w:w="5000.0"/>
         <w:tblLook w:firstRow="1" w:lastRow="0" w:firstColumn="0" w:lastColumn="0" w:noHBand="0" w:noVBand="0" w:val="0020"/>
-        <w:tblCaption w:val="Table 8: Description of the arguments available in the two main robvis functions. ‘X’ indicates that the option is available for the respective function."/>
+        <w:tblCaption w:val="Table 9: Description of the arguments available in the two main robvis functions. ‘X’ indicates that the option is available for the respective function."/>
       </w:tblPr>
       <w:tblGrid>
         <w:gridCol w:w="183"/>

</xml_diff>